<commit_message>
Implemented some test cases
</commit_message>
<xml_diff>
--- a/Exam Prep - 1 - Calendar - Test Plan.docx
+++ b/Exam Prep - 1 - Calendar - Test Plan.docx
@@ -7,13 +7,8 @@
         <w:pStyle w:val="Heading1"/>
       </w:pPr>
       <w:r>
-        <w:t xml:space="preserve">Test Plan – </w:t>
+        <w:t>Test Plan – Calendar</w:t>
       </w:r>
-      <w:r>
-        <w:t>Calendar</w:t>
-      </w:r>
-      <w:bookmarkStart w:id="0" w:name="_GoBack"/>
-      <w:bookmarkEnd w:id="0"/>
     </w:p>
     <w:p>
       <w:pPr>
@@ -350,20 +345,100 @@
             <w:pPr>
               <w:pStyle w:val="Default"/>
               <w:rPr>
-                <w:rFonts w:ascii="Courier" w:eastAsia="Courier" w:hAnsi="Courier" w:cs="Courier"/>
-                <w:sz w:val="18"/>
-                <w:szCs w:val="18"/>
-              </w:rPr>
-            </w:pPr>
-            <w:r>
-              <w:rPr>
-                <w:rFonts w:ascii="Courier" w:hAnsi="Courier"/>
-                <w:sz w:val="18"/>
-                <w:szCs w:val="18"/>
-              </w:rPr>
-              <w:t xml:space="preserve">Prompt? </w:t>
-            </w:r>
-            <w:r>
+                <w:rFonts w:ascii="Courier" w:hAnsi="Courier"/>
+                <w:sz w:val="18"/>
+                <w:szCs w:val="18"/>
+              </w:rPr>
+            </w:pPr>
+            <w:r>
+              <w:rPr>
+                <w:rFonts w:ascii="Courier" w:hAnsi="Courier"/>
+                <w:sz w:val="18"/>
+                <w:szCs w:val="18"/>
+              </w:rPr>
+              <w:t>Enter day:</w:t>
+            </w:r>
+          </w:p>
+          <w:p>
+            <w:pPr>
+              <w:pStyle w:val="Default"/>
+              <w:rPr>
+                <w:rFonts w:ascii="Courier" w:hAnsi="Courier"/>
+                <w:sz w:val="18"/>
+                <w:szCs w:val="18"/>
+              </w:rPr>
+            </w:pPr>
+            <w:r>
+              <w:rPr>
+                <w:rFonts w:ascii="Courier" w:hAnsi="Courier"/>
+                <w:b/>
+                <w:sz w:val="18"/>
+                <w:szCs w:val="18"/>
+              </w:rPr>
+              <w:t>3</w:t>
+            </w:r>
+          </w:p>
+          <w:p>
+            <w:pPr>
+              <w:pStyle w:val="Default"/>
+              <w:rPr>
+                <w:rFonts w:ascii="Courier" w:hAnsi="Courier"/>
+                <w:sz w:val="18"/>
+                <w:szCs w:val="18"/>
+              </w:rPr>
+            </w:pPr>
+            <w:r>
+              <w:rPr>
+                <w:rFonts w:ascii="Courier" w:hAnsi="Courier"/>
+                <w:sz w:val="18"/>
+                <w:szCs w:val="18"/>
+              </w:rPr>
+              <w:t>Enter the number of days in the month:</w:t>
+            </w:r>
+          </w:p>
+          <w:p>
+            <w:pPr>
+              <w:pStyle w:val="Default"/>
+              <w:rPr>
+                <w:rFonts w:ascii="Courier" w:hAnsi="Courier"/>
+                <w:b/>
+                <w:sz w:val="18"/>
+                <w:szCs w:val="18"/>
+              </w:rPr>
+            </w:pPr>
+            <w:r>
+              <w:rPr>
+                <w:rFonts w:ascii="Courier" w:hAnsi="Courier"/>
+                <w:b/>
+                <w:sz w:val="18"/>
+                <w:szCs w:val="18"/>
+              </w:rPr>
+              <w:t>29</w:t>
+            </w:r>
+          </w:p>
+          <w:p>
+            <w:pPr>
+              <w:pStyle w:val="Default"/>
+              <w:rPr>
+                <w:rFonts w:ascii="Courier" w:hAnsi="Courier"/>
+                <w:bCs/>
+                <w:sz w:val="18"/>
+                <w:szCs w:val="18"/>
+              </w:rPr>
+            </w:pPr>
+            <w:r>
+              <w:rPr>
+                <w:rFonts w:ascii="Courier" w:hAnsi="Courier"/>
+                <w:bCs/>
+                <w:sz w:val="18"/>
+                <w:szCs w:val="18"/>
+              </w:rPr>
+              <w:t>Enter the special day:</w:t>
+            </w:r>
+          </w:p>
+          <w:p>
+            <w:pPr>
+              <w:pStyle w:val="Default"/>
               <w:rPr>
                 <w:rFonts w:ascii="Courier" w:hAnsi="Courier"/>
                 <w:b/>
@@ -371,23 +446,599 @@
                 <w:sz w:val="18"/>
                 <w:szCs w:val="18"/>
               </w:rPr>
-              <w:t>input</w:t>
-            </w:r>
-            <w:r>
-              <w:rPr>
-                <w:rFonts w:ascii="Courier" w:eastAsia="Courier" w:hAnsi="Courier" w:cs="Courier"/>
-                <w:sz w:val="18"/>
-                <w:szCs w:val="18"/>
-              </w:rPr>
-              <w:br/>
-            </w:r>
-            <w:r>
-              <w:rPr>
-                <w:rFonts w:ascii="Courier" w:hAnsi="Courier"/>
-                <w:sz w:val="18"/>
-                <w:szCs w:val="18"/>
-              </w:rPr>
-              <w:t xml:space="preserve">Output </w:t>
+            </w:pPr>
+            <w:r>
+              <w:rPr>
+                <w:rFonts w:ascii="Courier" w:hAnsi="Courier"/>
+                <w:b/>
+                <w:bCs/>
+                <w:sz w:val="18"/>
+                <w:szCs w:val="18"/>
+              </w:rPr>
+              <w:t>4</w:t>
+            </w:r>
+          </w:p>
+          <w:p>
+            <w:pPr>
+              <w:pStyle w:val="Default"/>
+              <w:rPr>
+                <w:rFonts w:ascii="Courier" w:eastAsia="Courier" w:hAnsi="Courier" w:cs="Courier"/>
+                <w:sz w:val="18"/>
+                <w:szCs w:val="18"/>
+              </w:rPr>
+            </w:pPr>
+            <w:r>
+              <w:rPr>
+                <w:rFonts w:ascii="Courier" w:hAnsi="Courier"/>
+                <w:i/>
+                <w:sz w:val="18"/>
+                <w:szCs w:val="18"/>
+              </w:rPr>
+              <w:br/>
+            </w:r>
+            <w:r>
+              <w:rPr>
+                <w:rFonts w:ascii="Courier" w:eastAsia="Courier" w:hAnsi="Courier" w:cs="Courier"/>
+                <w:sz w:val="18"/>
+                <w:szCs w:val="18"/>
+              </w:rPr>
+              <w:t>Sun Mon Tue Wed Thr Fri Sat</w:t>
+            </w:r>
+            <w:r>
+              <w:rPr>
+                <w:rFonts w:ascii="Courier" w:eastAsia="Courier" w:hAnsi="Courier" w:cs="Courier"/>
+                <w:sz w:val="18"/>
+                <w:szCs w:val="18"/>
+              </w:rPr>
+              <w:br/>
+              <w:t xml:space="preserve">          1   2   3  *4   5</w:t>
+            </w:r>
+            <w:r>
+              <w:rPr>
+                <w:rFonts w:ascii="Courier" w:eastAsia="Courier" w:hAnsi="Courier" w:cs="Courier"/>
+                <w:sz w:val="18"/>
+                <w:szCs w:val="18"/>
+              </w:rPr>
+              <w:br/>
+              <w:t xml:space="preserve">  6   7   8   9  10  11  12</w:t>
+            </w:r>
+            <w:r>
+              <w:rPr>
+                <w:rFonts w:ascii="Courier" w:eastAsia="Courier" w:hAnsi="Courier" w:cs="Courier"/>
+                <w:sz w:val="18"/>
+                <w:szCs w:val="18"/>
+              </w:rPr>
+              <w:br/>
+              <w:t xml:space="preserve"> 13  14  15  16  17  18  19</w:t>
+            </w:r>
+            <w:r>
+              <w:rPr>
+                <w:rFonts w:ascii="Courier" w:eastAsia="Courier" w:hAnsi="Courier" w:cs="Courier"/>
+                <w:sz w:val="18"/>
+                <w:szCs w:val="18"/>
+              </w:rPr>
+              <w:br/>
+              <w:t xml:space="preserve"> 20  21  22  23  24  25  26</w:t>
+            </w:r>
+            <w:r>
+              <w:rPr>
+                <w:rFonts w:ascii="Courier" w:eastAsia="Courier" w:hAnsi="Courier" w:cs="Courier"/>
+                <w:sz w:val="18"/>
+                <w:szCs w:val="18"/>
+              </w:rPr>
+              <w:br/>
+              <w:t xml:space="preserve"> 27  28  29</w:t>
+            </w:r>
+          </w:p>
+        </w:tc>
+      </w:tr>
+      <w:tr>
+        <w:tblPrEx>
+          <w:shd w:val="clear" w:color="auto" w:fill="auto"/>
+        </w:tblPrEx>
+        <w:trPr>
+          <w:trHeight w:val="668"/>
+        </w:trPr>
+        <w:tc>
+          <w:tcPr>
+            <w:tcW w:w="4781" w:type="dxa"/>
+            <w:tcBorders>
+              <w:top w:val="single" w:sz="4" w:space="0" w:color="000000"/>
+              <w:left w:val="single" w:sz="2" w:space="0" w:color="000000"/>
+              <w:bottom w:val="single" w:sz="2" w:space="0" w:color="000000"/>
+              <w:right w:val="single" w:sz="4" w:space="0" w:color="000000"/>
+            </w:tcBorders>
+            <w:shd w:val="clear" w:color="auto" w:fill="E2E4E3"/>
+            <w:tcMar>
+              <w:top w:w="80" w:type="dxa"/>
+              <w:left w:w="80" w:type="dxa"/>
+              <w:bottom w:w="80" w:type="dxa"/>
+              <w:right w:w="80" w:type="dxa"/>
+            </w:tcMar>
+          </w:tcPr>
+          <w:p>
+            <w:pPr>
+              <w:pStyle w:val="Default"/>
+              <w:rPr>
+                <w:sz w:val="20"/>
+                <w:szCs w:val="20"/>
+              </w:rPr>
+            </w:pPr>
+          </w:p>
+        </w:tc>
+        <w:tc>
+          <w:tcPr>
+            <w:tcW w:w="8178" w:type="dxa"/>
+            <w:tcBorders>
+              <w:top w:val="single" w:sz="4" w:space="0" w:color="000000"/>
+              <w:left w:val="single" w:sz="4" w:space="0" w:color="000000"/>
+              <w:bottom w:val="single" w:sz="2" w:space="0" w:color="000000"/>
+              <w:right w:val="single" w:sz="2" w:space="0" w:color="000000"/>
+            </w:tcBorders>
+            <w:shd w:val="clear" w:color="auto" w:fill="auto"/>
+            <w:tcMar>
+              <w:top w:w="80" w:type="dxa"/>
+              <w:left w:w="80" w:type="dxa"/>
+              <w:bottom w:w="80" w:type="dxa"/>
+              <w:right w:w="80" w:type="dxa"/>
+            </w:tcMar>
+          </w:tcPr>
+          <w:p>
+            <w:pPr>
+              <w:pStyle w:val="Default"/>
+              <w:rPr>
+                <w:rFonts w:ascii="Courier" w:hAnsi="Courier"/>
+                <w:sz w:val="18"/>
+                <w:szCs w:val="18"/>
+                <w:bdr w:val="none" w:sz="0" w:space="0" w:color="auto"/>
+              </w:rPr>
+            </w:pPr>
+            <w:r>
+              <w:rPr>
+                <w:rFonts w:ascii="Courier" w:hAnsi="Courier"/>
+                <w:sz w:val="18"/>
+                <w:szCs w:val="18"/>
+              </w:rPr>
+              <w:t>Enter day:</w:t>
+            </w:r>
+          </w:p>
+          <w:p>
+            <w:pPr>
+              <w:pStyle w:val="Default"/>
+              <w:rPr>
+                <w:rFonts w:ascii="Courier" w:hAnsi="Courier"/>
+                <w:sz w:val="18"/>
+                <w:szCs w:val="18"/>
+              </w:rPr>
+            </w:pPr>
+            <w:r>
+              <w:rPr>
+                <w:rFonts w:ascii="Courier" w:hAnsi="Courier"/>
+                <w:b/>
+                <w:sz w:val="18"/>
+                <w:szCs w:val="18"/>
+              </w:rPr>
+              <w:t>3</w:t>
+            </w:r>
+          </w:p>
+          <w:p>
+            <w:pPr>
+              <w:pStyle w:val="Default"/>
+              <w:rPr>
+                <w:rFonts w:ascii="Courier" w:hAnsi="Courier"/>
+                <w:sz w:val="18"/>
+                <w:szCs w:val="18"/>
+              </w:rPr>
+            </w:pPr>
+            <w:r>
+              <w:rPr>
+                <w:rFonts w:ascii="Courier" w:hAnsi="Courier"/>
+                <w:sz w:val="18"/>
+                <w:szCs w:val="18"/>
+              </w:rPr>
+              <w:t>Enter the number of days in the month:</w:t>
+            </w:r>
+          </w:p>
+          <w:p>
+            <w:pPr>
+              <w:pStyle w:val="Default"/>
+              <w:rPr>
+                <w:rFonts w:ascii="Courier" w:hAnsi="Courier"/>
+                <w:b/>
+                <w:sz w:val="18"/>
+                <w:szCs w:val="18"/>
+              </w:rPr>
+            </w:pPr>
+            <w:r>
+              <w:rPr>
+                <w:rFonts w:ascii="Courier" w:hAnsi="Courier"/>
+                <w:b/>
+                <w:sz w:val="18"/>
+                <w:szCs w:val="18"/>
+              </w:rPr>
+              <w:t>30</w:t>
+            </w:r>
+          </w:p>
+          <w:p>
+            <w:pPr>
+              <w:pStyle w:val="Default"/>
+              <w:rPr>
+                <w:rFonts w:ascii="Courier" w:hAnsi="Courier"/>
+                <w:bCs/>
+                <w:sz w:val="18"/>
+                <w:szCs w:val="18"/>
+              </w:rPr>
+            </w:pPr>
+            <w:r>
+              <w:rPr>
+                <w:rFonts w:ascii="Courier" w:hAnsi="Courier"/>
+                <w:bCs/>
+                <w:sz w:val="18"/>
+                <w:szCs w:val="18"/>
+              </w:rPr>
+              <w:t>Enter the special day:</w:t>
+            </w:r>
+          </w:p>
+          <w:p>
+            <w:pPr>
+              <w:pStyle w:val="Default"/>
+              <w:rPr>
+                <w:rFonts w:ascii="Courier" w:hAnsi="Courier"/>
+                <w:b/>
+                <w:bCs/>
+                <w:sz w:val="18"/>
+                <w:szCs w:val="18"/>
+              </w:rPr>
+            </w:pPr>
+            <w:r>
+              <w:rPr>
+                <w:rFonts w:ascii="Courier" w:hAnsi="Courier"/>
+                <w:b/>
+                <w:bCs/>
+                <w:sz w:val="18"/>
+                <w:szCs w:val="18"/>
+              </w:rPr>
+              <w:t>27</w:t>
+            </w:r>
+          </w:p>
+          <w:p>
+            <w:pPr>
+              <w:pStyle w:val="Default"/>
+              <w:rPr>
+                <w:rFonts w:ascii="Courier" w:hAnsi="Courier"/>
+                <w:sz w:val="18"/>
+                <w:szCs w:val="18"/>
+              </w:rPr>
+            </w:pPr>
+            <w:r>
+              <w:rPr>
+                <w:rFonts w:ascii="Courier" w:hAnsi="Courier"/>
+                <w:i/>
+                <w:sz w:val="18"/>
+                <w:szCs w:val="18"/>
+              </w:rPr>
+              <w:br/>
+            </w:r>
+            <w:r>
+              <w:rPr>
+                <w:rFonts w:ascii="Courier" w:eastAsia="Courier" w:hAnsi="Courier" w:cs="Courier"/>
+                <w:sz w:val="18"/>
+                <w:szCs w:val="18"/>
+              </w:rPr>
+              <w:t>Sun Mon Tue Wed Thr Fri Sat</w:t>
+            </w:r>
+            <w:r>
+              <w:rPr>
+                <w:rFonts w:ascii="Courier" w:eastAsia="Courier" w:hAnsi="Courier" w:cs="Courier"/>
+                <w:sz w:val="18"/>
+                <w:szCs w:val="18"/>
+              </w:rPr>
+              <w:br/>
+              <w:t xml:space="preserve">          1   2   3   4   5</w:t>
+            </w:r>
+            <w:r>
+              <w:rPr>
+                <w:rFonts w:ascii="Courier" w:eastAsia="Courier" w:hAnsi="Courier" w:cs="Courier"/>
+                <w:sz w:val="18"/>
+                <w:szCs w:val="18"/>
+              </w:rPr>
+              <w:br/>
+            </w:r>
+            <w:r>
+              <w:rPr>
+                <w:rFonts w:ascii="Courier" w:eastAsia="Courier" w:hAnsi="Courier" w:cs="Courier"/>
+                <w:sz w:val="18"/>
+                <w:szCs w:val="18"/>
+              </w:rPr>
+              <w:lastRenderedPageBreak/>
+              <w:t xml:space="preserve">  6   7   8   9  10  11  12</w:t>
+            </w:r>
+            <w:r>
+              <w:rPr>
+                <w:rFonts w:ascii="Courier" w:eastAsia="Courier" w:hAnsi="Courier" w:cs="Courier"/>
+                <w:sz w:val="18"/>
+                <w:szCs w:val="18"/>
+              </w:rPr>
+              <w:br/>
+              <w:t xml:space="preserve"> 13  14  15  16  17  18  19</w:t>
+            </w:r>
+            <w:r>
+              <w:rPr>
+                <w:rFonts w:ascii="Courier" w:eastAsia="Courier" w:hAnsi="Courier" w:cs="Courier"/>
+                <w:sz w:val="18"/>
+                <w:szCs w:val="18"/>
+              </w:rPr>
+              <w:br/>
+              <w:t xml:space="preserve"> 20  21  22  23  24  25  26</w:t>
+            </w:r>
+            <w:r>
+              <w:rPr>
+                <w:rFonts w:ascii="Courier" w:eastAsia="Courier" w:hAnsi="Courier" w:cs="Courier"/>
+                <w:sz w:val="18"/>
+                <w:szCs w:val="18"/>
+              </w:rPr>
+              <w:br/>
+              <w:t>*27  28  29</w:t>
+            </w:r>
+          </w:p>
+        </w:tc>
+      </w:tr>
+      <w:tr>
+        <w:tblPrEx>
+          <w:shd w:val="clear" w:color="auto" w:fill="auto"/>
+        </w:tblPrEx>
+        <w:trPr>
+          <w:trHeight w:val="668"/>
+        </w:trPr>
+        <w:tc>
+          <w:tcPr>
+            <w:tcW w:w="4781" w:type="dxa"/>
+            <w:tcBorders>
+              <w:top w:val="single" w:sz="4" w:space="0" w:color="000000"/>
+              <w:left w:val="single" w:sz="2" w:space="0" w:color="000000"/>
+              <w:bottom w:val="single" w:sz="2" w:space="0" w:color="000000"/>
+              <w:right w:val="single" w:sz="4" w:space="0" w:color="000000"/>
+            </w:tcBorders>
+            <w:shd w:val="clear" w:color="auto" w:fill="E2E4E3"/>
+            <w:tcMar>
+              <w:top w:w="80" w:type="dxa"/>
+              <w:left w:w="80" w:type="dxa"/>
+              <w:bottom w:w="80" w:type="dxa"/>
+              <w:right w:w="80" w:type="dxa"/>
+            </w:tcMar>
+          </w:tcPr>
+          <w:p>
+            <w:pPr>
+              <w:pStyle w:val="Default"/>
+              <w:rPr>
+                <w:sz w:val="20"/>
+                <w:szCs w:val="20"/>
+              </w:rPr>
+            </w:pPr>
+          </w:p>
+        </w:tc>
+        <w:tc>
+          <w:tcPr>
+            <w:tcW w:w="8178" w:type="dxa"/>
+            <w:tcBorders>
+              <w:top w:val="single" w:sz="4" w:space="0" w:color="000000"/>
+              <w:left w:val="single" w:sz="4" w:space="0" w:color="000000"/>
+              <w:bottom w:val="single" w:sz="2" w:space="0" w:color="000000"/>
+              <w:right w:val="single" w:sz="2" w:space="0" w:color="000000"/>
+            </w:tcBorders>
+            <w:shd w:val="clear" w:color="auto" w:fill="auto"/>
+            <w:tcMar>
+              <w:top w:w="80" w:type="dxa"/>
+              <w:left w:w="80" w:type="dxa"/>
+              <w:bottom w:w="80" w:type="dxa"/>
+              <w:right w:w="80" w:type="dxa"/>
+            </w:tcMar>
+          </w:tcPr>
+          <w:p>
+            <w:pPr>
+              <w:pStyle w:val="Default"/>
+              <w:rPr>
+                <w:rFonts w:ascii="Courier" w:hAnsi="Courier"/>
+                <w:sz w:val="18"/>
+                <w:szCs w:val="18"/>
+                <w:bdr w:val="none" w:sz="0" w:space="0" w:color="auto"/>
+              </w:rPr>
+            </w:pPr>
+            <w:r>
+              <w:rPr>
+                <w:rFonts w:ascii="Courier" w:hAnsi="Courier"/>
+                <w:sz w:val="18"/>
+                <w:szCs w:val="18"/>
+              </w:rPr>
+              <w:t>Enter day:</w:t>
+            </w:r>
+          </w:p>
+          <w:p>
+            <w:pPr>
+              <w:pStyle w:val="Default"/>
+              <w:rPr>
+                <w:rFonts w:ascii="Courier" w:hAnsi="Courier"/>
+                <w:sz w:val="18"/>
+                <w:szCs w:val="18"/>
+              </w:rPr>
+            </w:pPr>
+            <w:r>
+              <w:rPr>
+                <w:rFonts w:ascii="Courier" w:hAnsi="Courier"/>
+                <w:b/>
+                <w:sz w:val="18"/>
+                <w:szCs w:val="18"/>
+              </w:rPr>
+              <w:t>6</w:t>
+            </w:r>
+          </w:p>
+          <w:p>
+            <w:pPr>
+              <w:pStyle w:val="Default"/>
+              <w:rPr>
+                <w:rFonts w:ascii="Courier" w:hAnsi="Courier"/>
+                <w:sz w:val="18"/>
+                <w:szCs w:val="18"/>
+              </w:rPr>
+            </w:pPr>
+            <w:r>
+              <w:rPr>
+                <w:rFonts w:ascii="Courier" w:hAnsi="Courier"/>
+                <w:sz w:val="18"/>
+                <w:szCs w:val="18"/>
+              </w:rPr>
+              <w:t>Enter the number of days in the month:</w:t>
+            </w:r>
+          </w:p>
+          <w:p>
+            <w:pPr>
+              <w:pStyle w:val="Default"/>
+              <w:rPr>
+                <w:rFonts w:ascii="Courier" w:hAnsi="Courier"/>
+                <w:b/>
+                <w:sz w:val="18"/>
+                <w:szCs w:val="18"/>
+              </w:rPr>
+            </w:pPr>
+            <w:r>
+              <w:rPr>
+                <w:rFonts w:ascii="Courier" w:hAnsi="Courier"/>
+                <w:b/>
+                <w:sz w:val="18"/>
+                <w:szCs w:val="18"/>
+              </w:rPr>
+              <w:t>30</w:t>
+            </w:r>
+          </w:p>
+          <w:p>
+            <w:pPr>
+              <w:pStyle w:val="Default"/>
+              <w:rPr>
+                <w:rFonts w:ascii="Courier" w:hAnsi="Courier"/>
+                <w:bCs/>
+                <w:sz w:val="18"/>
+                <w:szCs w:val="18"/>
+              </w:rPr>
+            </w:pPr>
+            <w:r>
+              <w:rPr>
+                <w:rFonts w:ascii="Courier" w:hAnsi="Courier"/>
+                <w:bCs/>
+                <w:sz w:val="18"/>
+                <w:szCs w:val="18"/>
+              </w:rPr>
+              <w:t>Enter the special day:</w:t>
+            </w:r>
+          </w:p>
+          <w:p>
+            <w:pPr>
+              <w:pStyle w:val="Default"/>
+              <w:rPr>
+                <w:rFonts w:ascii="Courier" w:hAnsi="Courier"/>
+                <w:b/>
+                <w:bCs/>
+                <w:sz w:val="18"/>
+                <w:szCs w:val="18"/>
+              </w:rPr>
+            </w:pPr>
+            <w:r>
+              <w:rPr>
+                <w:rFonts w:ascii="Courier" w:hAnsi="Courier"/>
+                <w:b/>
+                <w:bCs/>
+                <w:sz w:val="18"/>
+                <w:szCs w:val="18"/>
+              </w:rPr>
+              <w:t>20</w:t>
+            </w:r>
+          </w:p>
+          <w:p>
+            <w:pPr>
+              <w:pStyle w:val="Default"/>
+              <w:rPr>
+                <w:rFonts w:ascii="Courier" w:eastAsia="Courier" w:hAnsi="Courier" w:cs="Courier"/>
+                <w:sz w:val="18"/>
+                <w:szCs w:val="18"/>
+              </w:rPr>
+            </w:pPr>
+            <w:r>
+              <w:rPr>
+                <w:rFonts w:ascii="Courier" w:hAnsi="Courier"/>
+                <w:i/>
+                <w:sz w:val="18"/>
+                <w:szCs w:val="18"/>
+              </w:rPr>
+              <w:br/>
+            </w:r>
+            <w:r>
+              <w:rPr>
+                <w:rFonts w:ascii="Courier" w:eastAsia="Courier" w:hAnsi="Courier" w:cs="Courier"/>
+                <w:sz w:val="18"/>
+                <w:szCs w:val="18"/>
+              </w:rPr>
+              <w:t>Sun Mon Tue Wed Thr Fri Sat</w:t>
+            </w:r>
+          </w:p>
+          <w:p>
+            <w:pPr>
+              <w:pStyle w:val="Default"/>
+              <w:rPr>
+                <w:rFonts w:ascii="Courier" w:hAnsi="Courier"/>
+                <w:sz w:val="18"/>
+                <w:szCs w:val="18"/>
+              </w:rPr>
+            </w:pPr>
+            <w:r>
+              <w:rPr>
+                <w:rFonts w:ascii="Courier" w:hAnsi="Courier"/>
+                <w:sz w:val="18"/>
+                <w:szCs w:val="18"/>
+              </w:rPr>
+              <w:t xml:space="preserve"> </w:t>
+            </w:r>
+            <w:r>
+              <w:rPr>
+                <w:rFonts w:ascii="Courier" w:hAnsi="Courier"/>
+                <w:sz w:val="18"/>
+                <w:szCs w:val="18"/>
+              </w:rPr>
+              <w:t xml:space="preserve">                     1   2</w:t>
+            </w:r>
+            <w:r>
+              <w:rPr>
+                <w:rFonts w:ascii="Courier" w:hAnsi="Courier"/>
+                <w:sz w:val="18"/>
+                <w:szCs w:val="18"/>
+              </w:rPr>
+              <w:br/>
+              <w:t xml:space="preserve">  3   4   5   6   7   8   9</w:t>
+            </w:r>
+            <w:r>
+              <w:rPr>
+                <w:rFonts w:ascii="Courier" w:hAnsi="Courier"/>
+                <w:sz w:val="18"/>
+                <w:szCs w:val="18"/>
+              </w:rPr>
+              <w:br/>
+              <w:t xml:space="preserve"> 10  11  12  13  14  15  16</w:t>
+            </w:r>
+            <w:r>
+              <w:rPr>
+                <w:rFonts w:ascii="Courier" w:hAnsi="Courier"/>
+                <w:sz w:val="18"/>
+                <w:szCs w:val="18"/>
+              </w:rPr>
+              <w:br/>
+              <w:t xml:space="preserve"> 17  18  19 *20  21  22  23</w:t>
+            </w:r>
+            <w:r>
+              <w:rPr>
+                <w:rFonts w:ascii="Courier" w:hAnsi="Courier"/>
+                <w:sz w:val="18"/>
+                <w:szCs w:val="18"/>
+              </w:rPr>
+              <w:br/>
+              <w:t xml:space="preserve"> 24  25  26  27  28  29  30</w:t>
             </w:r>
           </w:p>
         </w:tc>
@@ -455,20 +1106,101 @@
             <w:pPr>
               <w:pStyle w:val="Default"/>
               <w:rPr>
-                <w:rFonts w:ascii="Courier" w:eastAsia="Courier" w:hAnsi="Courier" w:cs="Courier"/>
-                <w:sz w:val="18"/>
-                <w:szCs w:val="18"/>
-              </w:rPr>
-            </w:pPr>
-            <w:r>
-              <w:rPr>
-                <w:rFonts w:ascii="Courier" w:hAnsi="Courier"/>
-                <w:sz w:val="18"/>
-                <w:szCs w:val="18"/>
-              </w:rPr>
-              <w:t xml:space="preserve">Prompt? </w:t>
-            </w:r>
-            <w:r>
+                <w:rFonts w:ascii="Courier" w:hAnsi="Courier"/>
+                <w:sz w:val="18"/>
+                <w:szCs w:val="18"/>
+                <w:bdr w:val="none" w:sz="0" w:space="0" w:color="auto"/>
+              </w:rPr>
+            </w:pPr>
+            <w:r>
+              <w:rPr>
+                <w:rFonts w:ascii="Courier" w:hAnsi="Courier"/>
+                <w:sz w:val="18"/>
+                <w:szCs w:val="18"/>
+              </w:rPr>
+              <w:t>Enter day:</w:t>
+            </w:r>
+          </w:p>
+          <w:p>
+            <w:pPr>
+              <w:pStyle w:val="Default"/>
+              <w:rPr>
+                <w:rFonts w:ascii="Courier" w:hAnsi="Courier"/>
+                <w:sz w:val="18"/>
+                <w:szCs w:val="18"/>
+              </w:rPr>
+            </w:pPr>
+            <w:r>
+              <w:rPr>
+                <w:rFonts w:ascii="Courier" w:hAnsi="Courier"/>
+                <w:b/>
+                <w:sz w:val="18"/>
+                <w:szCs w:val="18"/>
+              </w:rPr>
+              <w:t>3</w:t>
+            </w:r>
+          </w:p>
+          <w:p>
+            <w:pPr>
+              <w:pStyle w:val="Default"/>
+              <w:rPr>
+                <w:rFonts w:ascii="Courier" w:hAnsi="Courier"/>
+                <w:sz w:val="18"/>
+                <w:szCs w:val="18"/>
+              </w:rPr>
+            </w:pPr>
+            <w:r>
+              <w:rPr>
+                <w:rFonts w:ascii="Courier" w:hAnsi="Courier"/>
+                <w:sz w:val="18"/>
+                <w:szCs w:val="18"/>
+              </w:rPr>
+              <w:t>Enter the number of days in the month:</w:t>
+            </w:r>
+          </w:p>
+          <w:p>
+            <w:pPr>
+              <w:pStyle w:val="Default"/>
+              <w:rPr>
+                <w:rFonts w:ascii="Courier" w:hAnsi="Courier"/>
+                <w:b/>
+                <w:sz w:val="18"/>
+                <w:szCs w:val="18"/>
+              </w:rPr>
+            </w:pPr>
+            <w:r>
+              <w:rPr>
+                <w:rFonts w:ascii="Courier" w:hAnsi="Courier"/>
+                <w:b/>
+                <w:sz w:val="18"/>
+                <w:szCs w:val="18"/>
+              </w:rPr>
+              <w:t>28</w:t>
+            </w:r>
+          </w:p>
+          <w:p>
+            <w:pPr>
+              <w:pStyle w:val="Default"/>
+              <w:rPr>
+                <w:rFonts w:ascii="Courier" w:hAnsi="Courier"/>
+                <w:bCs/>
+                <w:sz w:val="18"/>
+                <w:szCs w:val="18"/>
+              </w:rPr>
+            </w:pPr>
+            <w:r>
+              <w:rPr>
+                <w:rFonts w:ascii="Courier" w:hAnsi="Courier"/>
+                <w:bCs/>
+                <w:sz w:val="18"/>
+                <w:szCs w:val="18"/>
+              </w:rPr>
+              <w:t>Enter the special day:</w:t>
+            </w:r>
+          </w:p>
+          <w:p>
+            <w:pPr>
+              <w:pStyle w:val="Default"/>
               <w:rPr>
                 <w:rFonts w:ascii="Courier" w:hAnsi="Courier"/>
                 <w:b/>
@@ -476,23 +1208,88 @@
                 <w:sz w:val="18"/>
                 <w:szCs w:val="18"/>
               </w:rPr>
-              <w:t>input</w:t>
-            </w:r>
-            <w:r>
-              <w:rPr>
-                <w:rFonts w:ascii="Courier" w:eastAsia="Courier" w:hAnsi="Courier" w:cs="Courier"/>
-                <w:sz w:val="18"/>
-                <w:szCs w:val="18"/>
-              </w:rPr>
-              <w:br/>
-            </w:r>
-            <w:r>
-              <w:rPr>
-                <w:rFonts w:ascii="Courier" w:hAnsi="Courier"/>
-                <w:sz w:val="18"/>
-                <w:szCs w:val="18"/>
-              </w:rPr>
-              <w:t xml:space="preserve">Output </w:t>
+            </w:pPr>
+            <w:r>
+              <w:rPr>
+                <w:rFonts w:ascii="Courier" w:hAnsi="Courier"/>
+                <w:b/>
+                <w:bCs/>
+                <w:sz w:val="18"/>
+                <w:szCs w:val="18"/>
+              </w:rPr>
+              <w:t>4</w:t>
+            </w:r>
+          </w:p>
+          <w:p>
+            <w:pPr>
+              <w:pStyle w:val="Default"/>
+              <w:rPr>
+                <w:rFonts w:ascii="Courier" w:eastAsia="Courier" w:hAnsi="Courier" w:cs="Courier"/>
+                <w:sz w:val="18"/>
+                <w:szCs w:val="18"/>
+              </w:rPr>
+            </w:pPr>
+            <w:r>
+              <w:rPr>
+                <w:rFonts w:ascii="Courier" w:hAnsi="Courier"/>
+                <w:i/>
+                <w:sz w:val="18"/>
+                <w:szCs w:val="18"/>
+              </w:rPr>
+              <w:br/>
+            </w:r>
+            <w:r>
+              <w:rPr>
+                <w:rFonts w:ascii="Courier" w:eastAsia="Courier" w:hAnsi="Courier" w:cs="Courier"/>
+                <w:sz w:val="18"/>
+                <w:szCs w:val="18"/>
+              </w:rPr>
+              <w:t>Sun Mon Tue Wed Thr Fri Sat</w:t>
+            </w:r>
+            <w:r>
+              <w:rPr>
+                <w:rFonts w:ascii="Courier" w:eastAsia="Courier" w:hAnsi="Courier" w:cs="Courier"/>
+                <w:sz w:val="18"/>
+                <w:szCs w:val="18"/>
+              </w:rPr>
+              <w:br/>
+              <w:t xml:space="preserve">          1   2   3  *4   5</w:t>
+            </w:r>
+            <w:r>
+              <w:rPr>
+                <w:rFonts w:ascii="Courier" w:eastAsia="Courier" w:hAnsi="Courier" w:cs="Courier"/>
+                <w:sz w:val="18"/>
+                <w:szCs w:val="18"/>
+              </w:rPr>
+              <w:br/>
+              <w:t xml:space="preserve">  6   7   8   9  10  11  12</w:t>
+            </w:r>
+            <w:r>
+              <w:rPr>
+                <w:rFonts w:ascii="Courier" w:eastAsia="Courier" w:hAnsi="Courier" w:cs="Courier"/>
+                <w:sz w:val="18"/>
+                <w:szCs w:val="18"/>
+              </w:rPr>
+              <w:br/>
+              <w:t xml:space="preserve"> 13  14  15  16  17  18  19</w:t>
+            </w:r>
+            <w:r>
+              <w:rPr>
+                <w:rFonts w:ascii="Courier" w:eastAsia="Courier" w:hAnsi="Courier" w:cs="Courier"/>
+                <w:sz w:val="18"/>
+                <w:szCs w:val="18"/>
+              </w:rPr>
+              <w:br/>
+              <w:t xml:space="preserve"> 20  21  22  23  24  25  26</w:t>
+            </w:r>
+            <w:r>
+              <w:rPr>
+                <w:rFonts w:ascii="Courier" w:eastAsia="Courier" w:hAnsi="Courier" w:cs="Courier"/>
+                <w:sz w:val="18"/>
+                <w:szCs w:val="18"/>
+              </w:rPr>
+              <w:br/>
+              <w:t xml:space="preserve"> 27  28</w:t>
             </w:r>
           </w:p>
         </w:tc>
@@ -524,6 +1321,752 @@
           <w:p>
             <w:pPr>
               <w:pStyle w:val="Default"/>
+              <w:rPr>
+                <w:sz w:val="20"/>
+                <w:szCs w:val="20"/>
+              </w:rPr>
+            </w:pPr>
+          </w:p>
+        </w:tc>
+        <w:tc>
+          <w:tcPr>
+            <w:tcW w:w="8178" w:type="dxa"/>
+            <w:tcBorders>
+              <w:top w:val="single" w:sz="2" w:space="0" w:color="000000"/>
+              <w:left w:val="single" w:sz="4" w:space="0" w:color="000000"/>
+              <w:bottom w:val="single" w:sz="2" w:space="0" w:color="000000"/>
+              <w:right w:val="single" w:sz="2" w:space="0" w:color="000000"/>
+            </w:tcBorders>
+            <w:shd w:val="clear" w:color="auto" w:fill="EEEEEE"/>
+            <w:tcMar>
+              <w:top w:w="80" w:type="dxa"/>
+              <w:left w:w="80" w:type="dxa"/>
+              <w:bottom w:w="80" w:type="dxa"/>
+              <w:right w:w="80" w:type="dxa"/>
+            </w:tcMar>
+          </w:tcPr>
+          <w:p>
+            <w:pPr>
+              <w:pStyle w:val="Default"/>
+              <w:rPr>
+                <w:rFonts w:ascii="Courier" w:hAnsi="Courier"/>
+                <w:sz w:val="18"/>
+                <w:szCs w:val="18"/>
+                <w:bdr w:val="none" w:sz="0" w:space="0" w:color="auto"/>
+              </w:rPr>
+            </w:pPr>
+            <w:r>
+              <w:rPr>
+                <w:rFonts w:ascii="Courier" w:hAnsi="Courier"/>
+                <w:sz w:val="18"/>
+                <w:szCs w:val="18"/>
+              </w:rPr>
+              <w:t>Enter day:</w:t>
+            </w:r>
+          </w:p>
+          <w:p>
+            <w:pPr>
+              <w:pStyle w:val="Default"/>
+              <w:rPr>
+                <w:rFonts w:ascii="Courier" w:hAnsi="Courier"/>
+                <w:sz w:val="18"/>
+                <w:szCs w:val="18"/>
+              </w:rPr>
+            </w:pPr>
+            <w:r>
+              <w:rPr>
+                <w:rFonts w:ascii="Courier" w:hAnsi="Courier"/>
+                <w:b/>
+                <w:sz w:val="18"/>
+                <w:szCs w:val="18"/>
+              </w:rPr>
+              <w:t>3</w:t>
+            </w:r>
+          </w:p>
+          <w:p>
+            <w:pPr>
+              <w:pStyle w:val="Default"/>
+              <w:rPr>
+                <w:rFonts w:ascii="Courier" w:hAnsi="Courier"/>
+                <w:sz w:val="18"/>
+                <w:szCs w:val="18"/>
+              </w:rPr>
+            </w:pPr>
+            <w:r>
+              <w:rPr>
+                <w:rFonts w:ascii="Courier" w:hAnsi="Courier"/>
+                <w:sz w:val="18"/>
+                <w:szCs w:val="18"/>
+              </w:rPr>
+              <w:t>Enter the number of days in the month:</w:t>
+            </w:r>
+          </w:p>
+          <w:p>
+            <w:pPr>
+              <w:pStyle w:val="Default"/>
+              <w:rPr>
+                <w:rFonts w:ascii="Courier" w:hAnsi="Courier"/>
+                <w:b/>
+                <w:sz w:val="18"/>
+                <w:szCs w:val="18"/>
+              </w:rPr>
+            </w:pPr>
+            <w:r>
+              <w:rPr>
+                <w:rFonts w:ascii="Courier" w:hAnsi="Courier"/>
+                <w:b/>
+                <w:sz w:val="18"/>
+                <w:szCs w:val="18"/>
+              </w:rPr>
+              <w:t>31</w:t>
+            </w:r>
+          </w:p>
+          <w:p>
+            <w:pPr>
+              <w:pStyle w:val="Default"/>
+              <w:rPr>
+                <w:rFonts w:ascii="Courier" w:hAnsi="Courier"/>
+                <w:bCs/>
+                <w:sz w:val="18"/>
+                <w:szCs w:val="18"/>
+              </w:rPr>
+            </w:pPr>
+            <w:r>
+              <w:rPr>
+                <w:rFonts w:ascii="Courier" w:hAnsi="Courier"/>
+                <w:bCs/>
+                <w:sz w:val="18"/>
+                <w:szCs w:val="18"/>
+              </w:rPr>
+              <w:t>Enter the special day:</w:t>
+            </w:r>
+          </w:p>
+          <w:p>
+            <w:pPr>
+              <w:pStyle w:val="Default"/>
+              <w:rPr>
+                <w:rFonts w:ascii="Courier" w:hAnsi="Courier"/>
+                <w:b/>
+                <w:bCs/>
+                <w:sz w:val="18"/>
+                <w:szCs w:val="18"/>
+              </w:rPr>
+            </w:pPr>
+            <w:r>
+              <w:rPr>
+                <w:rFonts w:ascii="Courier" w:hAnsi="Courier"/>
+                <w:b/>
+                <w:bCs/>
+                <w:sz w:val="18"/>
+                <w:szCs w:val="18"/>
+              </w:rPr>
+              <w:t>4</w:t>
+            </w:r>
+          </w:p>
+          <w:p>
+            <w:pPr>
+              <w:pStyle w:val="Default"/>
+              <w:rPr>
+                <w:rFonts w:ascii="Courier" w:eastAsia="Courier" w:hAnsi="Courier" w:cs="Courier"/>
+                <w:sz w:val="18"/>
+                <w:szCs w:val="18"/>
+              </w:rPr>
+            </w:pPr>
+            <w:r>
+              <w:rPr>
+                <w:rFonts w:ascii="Courier" w:hAnsi="Courier"/>
+                <w:i/>
+                <w:sz w:val="18"/>
+                <w:szCs w:val="18"/>
+              </w:rPr>
+              <w:br/>
+            </w:r>
+            <w:r>
+              <w:rPr>
+                <w:rFonts w:ascii="Courier" w:eastAsia="Courier" w:hAnsi="Courier" w:cs="Courier"/>
+                <w:sz w:val="18"/>
+                <w:szCs w:val="18"/>
+              </w:rPr>
+              <w:t>Sun Mon Tue Wed Thr Fri Sat</w:t>
+            </w:r>
+            <w:r>
+              <w:rPr>
+                <w:rFonts w:ascii="Courier" w:eastAsia="Courier" w:hAnsi="Courier" w:cs="Courier"/>
+                <w:sz w:val="18"/>
+                <w:szCs w:val="18"/>
+              </w:rPr>
+              <w:br/>
+              <w:t xml:space="preserve">          1   2   3  *4   5</w:t>
+            </w:r>
+            <w:r>
+              <w:rPr>
+                <w:rFonts w:ascii="Courier" w:eastAsia="Courier" w:hAnsi="Courier" w:cs="Courier"/>
+                <w:sz w:val="18"/>
+                <w:szCs w:val="18"/>
+              </w:rPr>
+              <w:br/>
+            </w:r>
+            <w:r>
+              <w:rPr>
+                <w:rFonts w:ascii="Courier" w:eastAsia="Courier" w:hAnsi="Courier" w:cs="Courier"/>
+                <w:sz w:val="18"/>
+                <w:szCs w:val="18"/>
+              </w:rPr>
+              <w:lastRenderedPageBreak/>
+              <w:t xml:space="preserve">  6   7   8   9  10  11  12</w:t>
+            </w:r>
+            <w:r>
+              <w:rPr>
+                <w:rFonts w:ascii="Courier" w:eastAsia="Courier" w:hAnsi="Courier" w:cs="Courier"/>
+                <w:sz w:val="18"/>
+                <w:szCs w:val="18"/>
+              </w:rPr>
+              <w:br/>
+              <w:t xml:space="preserve"> 13  14  15  16  17  18  19</w:t>
+            </w:r>
+            <w:r>
+              <w:rPr>
+                <w:rFonts w:ascii="Courier" w:eastAsia="Courier" w:hAnsi="Courier" w:cs="Courier"/>
+                <w:sz w:val="18"/>
+                <w:szCs w:val="18"/>
+              </w:rPr>
+              <w:br/>
+              <w:t xml:space="preserve"> 20  21  22  23  24  25  26</w:t>
+            </w:r>
+            <w:r>
+              <w:rPr>
+                <w:rFonts w:ascii="Courier" w:eastAsia="Courier" w:hAnsi="Courier" w:cs="Courier"/>
+                <w:sz w:val="18"/>
+                <w:szCs w:val="18"/>
+              </w:rPr>
+              <w:br/>
+              <w:t xml:space="preserve"> 27  28  29  30  31</w:t>
+            </w:r>
+          </w:p>
+        </w:tc>
+      </w:tr>
+      <w:tr>
+        <w:tblPrEx>
+          <w:shd w:val="clear" w:color="auto" w:fill="auto"/>
+        </w:tblPrEx>
+        <w:trPr>
+          <w:trHeight w:val="665"/>
+        </w:trPr>
+        <w:tc>
+          <w:tcPr>
+            <w:tcW w:w="4781" w:type="dxa"/>
+            <w:tcBorders>
+              <w:top w:val="single" w:sz="2" w:space="0" w:color="000000"/>
+              <w:left w:val="single" w:sz="2" w:space="0" w:color="000000"/>
+              <w:bottom w:val="single" w:sz="2" w:space="0" w:color="000000"/>
+              <w:right w:val="single" w:sz="4" w:space="0" w:color="000000"/>
+            </w:tcBorders>
+            <w:shd w:val="clear" w:color="auto" w:fill="E2E4E3"/>
+            <w:tcMar>
+              <w:top w:w="80" w:type="dxa"/>
+              <w:left w:w="80" w:type="dxa"/>
+              <w:bottom w:w="80" w:type="dxa"/>
+              <w:right w:w="80" w:type="dxa"/>
+            </w:tcMar>
+          </w:tcPr>
+          <w:p>
+            <w:pPr>
+              <w:pStyle w:val="Default"/>
+              <w:rPr>
+                <w:sz w:val="20"/>
+                <w:szCs w:val="20"/>
+              </w:rPr>
+            </w:pPr>
+          </w:p>
+        </w:tc>
+        <w:tc>
+          <w:tcPr>
+            <w:tcW w:w="8178" w:type="dxa"/>
+            <w:tcBorders>
+              <w:top w:val="single" w:sz="2" w:space="0" w:color="000000"/>
+              <w:left w:val="single" w:sz="4" w:space="0" w:color="000000"/>
+              <w:bottom w:val="single" w:sz="2" w:space="0" w:color="000000"/>
+              <w:right w:val="single" w:sz="2" w:space="0" w:color="000000"/>
+            </w:tcBorders>
+            <w:shd w:val="clear" w:color="auto" w:fill="EEEEEE"/>
+            <w:tcMar>
+              <w:top w:w="80" w:type="dxa"/>
+              <w:left w:w="80" w:type="dxa"/>
+              <w:bottom w:w="80" w:type="dxa"/>
+              <w:right w:w="80" w:type="dxa"/>
+            </w:tcMar>
+          </w:tcPr>
+          <w:p>
+            <w:pPr>
+              <w:pStyle w:val="Default"/>
+              <w:rPr>
+                <w:rFonts w:ascii="Courier" w:hAnsi="Courier"/>
+                <w:sz w:val="18"/>
+                <w:szCs w:val="18"/>
+                <w:bdr w:val="none" w:sz="0" w:space="0" w:color="auto"/>
+              </w:rPr>
+            </w:pPr>
+            <w:r>
+              <w:rPr>
+                <w:rFonts w:ascii="Courier" w:hAnsi="Courier"/>
+                <w:sz w:val="18"/>
+                <w:szCs w:val="18"/>
+              </w:rPr>
+              <w:t>Enter day:</w:t>
+            </w:r>
+          </w:p>
+          <w:p>
+            <w:pPr>
+              <w:pStyle w:val="Default"/>
+              <w:rPr>
+                <w:rFonts w:ascii="Courier" w:hAnsi="Courier"/>
+                <w:sz w:val="18"/>
+                <w:szCs w:val="18"/>
+              </w:rPr>
+            </w:pPr>
+            <w:r>
+              <w:rPr>
+                <w:rFonts w:ascii="Courier" w:hAnsi="Courier"/>
+                <w:b/>
+                <w:sz w:val="18"/>
+                <w:szCs w:val="18"/>
+              </w:rPr>
+              <w:t>1</w:t>
+            </w:r>
+          </w:p>
+          <w:p>
+            <w:pPr>
+              <w:pStyle w:val="Default"/>
+              <w:rPr>
+                <w:rFonts w:ascii="Courier" w:hAnsi="Courier"/>
+                <w:sz w:val="18"/>
+                <w:szCs w:val="18"/>
+              </w:rPr>
+            </w:pPr>
+            <w:r>
+              <w:rPr>
+                <w:rFonts w:ascii="Courier" w:hAnsi="Courier"/>
+                <w:sz w:val="18"/>
+                <w:szCs w:val="18"/>
+              </w:rPr>
+              <w:t>Enter the number of days in the month:</w:t>
+            </w:r>
+          </w:p>
+          <w:p>
+            <w:pPr>
+              <w:pStyle w:val="Default"/>
+              <w:rPr>
+                <w:rFonts w:ascii="Courier" w:hAnsi="Courier"/>
+                <w:b/>
+                <w:sz w:val="18"/>
+                <w:szCs w:val="18"/>
+              </w:rPr>
+            </w:pPr>
+            <w:r>
+              <w:rPr>
+                <w:rFonts w:ascii="Courier" w:hAnsi="Courier"/>
+                <w:b/>
+                <w:sz w:val="18"/>
+                <w:szCs w:val="18"/>
+              </w:rPr>
+              <w:t>31</w:t>
+            </w:r>
+          </w:p>
+          <w:p>
+            <w:pPr>
+              <w:pStyle w:val="Default"/>
+              <w:rPr>
+                <w:rFonts w:ascii="Courier" w:hAnsi="Courier"/>
+                <w:bCs/>
+                <w:sz w:val="18"/>
+                <w:szCs w:val="18"/>
+              </w:rPr>
+            </w:pPr>
+            <w:r>
+              <w:rPr>
+                <w:rFonts w:ascii="Courier" w:hAnsi="Courier"/>
+                <w:bCs/>
+                <w:sz w:val="18"/>
+                <w:szCs w:val="18"/>
+              </w:rPr>
+              <w:t>Enter the special day:</w:t>
+            </w:r>
+          </w:p>
+          <w:p>
+            <w:pPr>
+              <w:pStyle w:val="Default"/>
+              <w:rPr>
+                <w:rFonts w:ascii="Courier" w:hAnsi="Courier"/>
+                <w:b/>
+                <w:bCs/>
+                <w:sz w:val="18"/>
+                <w:szCs w:val="18"/>
+              </w:rPr>
+            </w:pPr>
+            <w:r>
+              <w:rPr>
+                <w:rFonts w:ascii="Courier" w:hAnsi="Courier"/>
+                <w:b/>
+                <w:bCs/>
+                <w:sz w:val="18"/>
+                <w:szCs w:val="18"/>
+              </w:rPr>
+              <w:t>31</w:t>
+            </w:r>
+          </w:p>
+          <w:p>
+            <w:pPr>
+              <w:pStyle w:val="Default"/>
+              <w:rPr>
+                <w:rFonts w:ascii="Courier" w:hAnsi="Courier"/>
+                <w:sz w:val="18"/>
+                <w:szCs w:val="18"/>
+              </w:rPr>
+            </w:pPr>
+            <w:r>
+              <w:rPr>
+                <w:rFonts w:ascii="Courier" w:hAnsi="Courier"/>
+                <w:i/>
+                <w:sz w:val="18"/>
+                <w:szCs w:val="18"/>
+              </w:rPr>
+              <w:br/>
+            </w:r>
+            <w:r>
+              <w:rPr>
+                <w:rFonts w:ascii="Courier" w:eastAsia="Courier" w:hAnsi="Courier" w:cs="Courier"/>
+                <w:sz w:val="18"/>
+                <w:szCs w:val="18"/>
+              </w:rPr>
+              <w:t>Sun Mon Tue Wed Thr Fri Sat</w:t>
+            </w:r>
+            <w:r>
+              <w:rPr>
+                <w:rFonts w:ascii="Courier" w:eastAsia="Courier" w:hAnsi="Courier" w:cs="Courier"/>
+                <w:sz w:val="18"/>
+                <w:szCs w:val="18"/>
+              </w:rPr>
+              <w:br/>
+              <w:t xml:space="preserve">  1   2   3   4   5   6   7</w:t>
+            </w:r>
+            <w:r>
+              <w:rPr>
+                <w:rFonts w:ascii="Courier" w:eastAsia="Courier" w:hAnsi="Courier" w:cs="Courier"/>
+                <w:sz w:val="18"/>
+                <w:szCs w:val="18"/>
+              </w:rPr>
+              <w:br/>
+              <w:t xml:space="preserve">  8   9  10  11  12  13  14</w:t>
+            </w:r>
+            <w:r>
+              <w:rPr>
+                <w:rFonts w:ascii="Courier" w:eastAsia="Courier" w:hAnsi="Courier" w:cs="Courier"/>
+                <w:sz w:val="18"/>
+                <w:szCs w:val="18"/>
+              </w:rPr>
+              <w:br/>
+              <w:t xml:space="preserve"> 15  16  17  18  19  20  21</w:t>
+            </w:r>
+            <w:r>
+              <w:rPr>
+                <w:rFonts w:ascii="Courier" w:eastAsia="Courier" w:hAnsi="Courier" w:cs="Courier"/>
+                <w:sz w:val="18"/>
+                <w:szCs w:val="18"/>
+              </w:rPr>
+              <w:br/>
+              <w:t xml:space="preserve"> 22  23  24  25  26  27  28</w:t>
+            </w:r>
+            <w:r>
+              <w:rPr>
+                <w:rFonts w:ascii="Courier" w:eastAsia="Courier" w:hAnsi="Courier" w:cs="Courier"/>
+                <w:sz w:val="18"/>
+                <w:szCs w:val="18"/>
+              </w:rPr>
+              <w:br/>
+              <w:t xml:space="preserve"> 29  30 *31</w:t>
+            </w:r>
+          </w:p>
+        </w:tc>
+      </w:tr>
+      <w:tr>
+        <w:tblPrEx>
+          <w:shd w:val="clear" w:color="auto" w:fill="auto"/>
+        </w:tblPrEx>
+        <w:trPr>
+          <w:trHeight w:val="665"/>
+        </w:trPr>
+        <w:tc>
+          <w:tcPr>
+            <w:tcW w:w="4781" w:type="dxa"/>
+            <w:tcBorders>
+              <w:top w:val="single" w:sz="2" w:space="0" w:color="000000"/>
+              <w:left w:val="single" w:sz="2" w:space="0" w:color="000000"/>
+              <w:bottom w:val="single" w:sz="2" w:space="0" w:color="000000"/>
+              <w:right w:val="single" w:sz="4" w:space="0" w:color="000000"/>
+            </w:tcBorders>
+            <w:shd w:val="clear" w:color="auto" w:fill="E2E4E3"/>
+            <w:tcMar>
+              <w:top w:w="80" w:type="dxa"/>
+              <w:left w:w="80" w:type="dxa"/>
+              <w:bottom w:w="80" w:type="dxa"/>
+              <w:right w:w="80" w:type="dxa"/>
+            </w:tcMar>
+          </w:tcPr>
+          <w:p>
+            <w:pPr>
+              <w:pStyle w:val="Default"/>
+              <w:rPr>
+                <w:sz w:val="20"/>
+                <w:szCs w:val="20"/>
+              </w:rPr>
+            </w:pPr>
+          </w:p>
+        </w:tc>
+        <w:tc>
+          <w:tcPr>
+            <w:tcW w:w="8178" w:type="dxa"/>
+            <w:tcBorders>
+              <w:top w:val="single" w:sz="2" w:space="0" w:color="000000"/>
+              <w:left w:val="single" w:sz="4" w:space="0" w:color="000000"/>
+              <w:bottom w:val="single" w:sz="2" w:space="0" w:color="000000"/>
+              <w:right w:val="single" w:sz="2" w:space="0" w:color="000000"/>
+            </w:tcBorders>
+            <w:shd w:val="clear" w:color="auto" w:fill="EEEEEE"/>
+            <w:tcMar>
+              <w:top w:w="80" w:type="dxa"/>
+              <w:left w:w="80" w:type="dxa"/>
+              <w:bottom w:w="80" w:type="dxa"/>
+              <w:right w:w="80" w:type="dxa"/>
+            </w:tcMar>
+          </w:tcPr>
+          <w:p>
+            <w:pPr>
+              <w:pStyle w:val="Default"/>
+              <w:rPr>
+                <w:rFonts w:ascii="Courier" w:hAnsi="Courier"/>
+                <w:sz w:val="18"/>
+                <w:szCs w:val="18"/>
+                <w:bdr w:val="none" w:sz="0" w:space="0" w:color="auto"/>
+              </w:rPr>
+            </w:pPr>
+            <w:r>
+              <w:rPr>
+                <w:rFonts w:ascii="Courier" w:hAnsi="Courier"/>
+                <w:sz w:val="18"/>
+                <w:szCs w:val="18"/>
+              </w:rPr>
+              <w:t>Enter day:</w:t>
+            </w:r>
+          </w:p>
+          <w:p>
+            <w:pPr>
+              <w:pStyle w:val="Default"/>
+              <w:rPr>
+                <w:rFonts w:ascii="Courier" w:hAnsi="Courier"/>
+                <w:sz w:val="18"/>
+                <w:szCs w:val="18"/>
+              </w:rPr>
+            </w:pPr>
+            <w:r>
+              <w:rPr>
+                <w:rFonts w:ascii="Courier" w:hAnsi="Courier"/>
+                <w:b/>
+                <w:sz w:val="18"/>
+                <w:szCs w:val="18"/>
+              </w:rPr>
+              <w:t>7</w:t>
+            </w:r>
+          </w:p>
+          <w:p>
+            <w:pPr>
+              <w:pStyle w:val="Default"/>
+              <w:rPr>
+                <w:rFonts w:ascii="Courier" w:hAnsi="Courier"/>
+                <w:sz w:val="18"/>
+                <w:szCs w:val="18"/>
+              </w:rPr>
+            </w:pPr>
+            <w:r>
+              <w:rPr>
+                <w:rFonts w:ascii="Courier" w:hAnsi="Courier"/>
+                <w:sz w:val="18"/>
+                <w:szCs w:val="18"/>
+              </w:rPr>
+              <w:t>Enter the number of days in the month:</w:t>
+            </w:r>
+          </w:p>
+          <w:p>
+            <w:pPr>
+              <w:pStyle w:val="Default"/>
+              <w:rPr>
+                <w:rFonts w:ascii="Courier" w:hAnsi="Courier"/>
+                <w:b/>
+                <w:sz w:val="18"/>
+                <w:szCs w:val="18"/>
+              </w:rPr>
+            </w:pPr>
+            <w:r>
+              <w:rPr>
+                <w:rFonts w:ascii="Courier" w:hAnsi="Courier"/>
+                <w:b/>
+                <w:sz w:val="18"/>
+                <w:szCs w:val="18"/>
+              </w:rPr>
+              <w:t>30</w:t>
+            </w:r>
+          </w:p>
+          <w:p>
+            <w:pPr>
+              <w:pStyle w:val="Default"/>
+              <w:rPr>
+                <w:rFonts w:ascii="Courier" w:hAnsi="Courier"/>
+                <w:bCs/>
+                <w:sz w:val="18"/>
+                <w:szCs w:val="18"/>
+              </w:rPr>
+            </w:pPr>
+            <w:r>
+              <w:rPr>
+                <w:rFonts w:ascii="Courier" w:hAnsi="Courier"/>
+                <w:bCs/>
+                <w:sz w:val="18"/>
+                <w:szCs w:val="18"/>
+              </w:rPr>
+              <w:t>Enter the special day:</w:t>
+            </w:r>
+          </w:p>
+          <w:p>
+            <w:pPr>
+              <w:pStyle w:val="Default"/>
+              <w:rPr>
+                <w:rFonts w:ascii="Courier" w:hAnsi="Courier"/>
+                <w:b/>
+                <w:bCs/>
+                <w:sz w:val="18"/>
+                <w:szCs w:val="18"/>
+              </w:rPr>
+            </w:pPr>
+            <w:r>
+              <w:rPr>
+                <w:rFonts w:ascii="Courier" w:hAnsi="Courier"/>
+                <w:b/>
+                <w:bCs/>
+                <w:sz w:val="18"/>
+                <w:szCs w:val="18"/>
+              </w:rPr>
+              <w:t>1</w:t>
+            </w:r>
+          </w:p>
+          <w:p>
+            <w:pPr>
+              <w:pStyle w:val="Default"/>
+              <w:rPr>
+                <w:rFonts w:ascii="Courier" w:hAnsi="Courier"/>
+                <w:sz w:val="18"/>
+                <w:szCs w:val="18"/>
+              </w:rPr>
+            </w:pPr>
+            <w:r>
+              <w:rPr>
+                <w:rFonts w:ascii="Courier" w:hAnsi="Courier"/>
+                <w:i/>
+                <w:sz w:val="18"/>
+                <w:szCs w:val="18"/>
+              </w:rPr>
+              <w:br/>
+            </w:r>
+            <w:r>
+              <w:rPr>
+                <w:rFonts w:ascii="Courier" w:eastAsia="Courier" w:hAnsi="Courier" w:cs="Courier"/>
+                <w:sz w:val="18"/>
+                <w:szCs w:val="18"/>
+              </w:rPr>
+              <w:t>Sun Mon Tue Wed Thr Fri Sat</w:t>
+            </w:r>
+            <w:r>
+              <w:rPr>
+                <w:rFonts w:ascii="Courier" w:eastAsia="Courier" w:hAnsi="Courier" w:cs="Courier"/>
+                <w:sz w:val="18"/>
+                <w:szCs w:val="18"/>
+              </w:rPr>
+              <w:br/>
+              <w:t xml:space="preserve">                          1</w:t>
+            </w:r>
+            <w:r>
+              <w:rPr>
+                <w:rFonts w:ascii="Courier" w:eastAsia="Courier" w:hAnsi="Courier" w:cs="Courier"/>
+                <w:sz w:val="18"/>
+                <w:szCs w:val="18"/>
+              </w:rPr>
+              <w:br/>
+              <w:t xml:space="preserve">  2   3   4   5   6   7   8</w:t>
+            </w:r>
+            <w:r>
+              <w:rPr>
+                <w:rFonts w:ascii="Courier" w:eastAsia="Courier" w:hAnsi="Courier" w:cs="Courier"/>
+                <w:sz w:val="18"/>
+                <w:szCs w:val="18"/>
+              </w:rPr>
+              <w:br/>
+              <w:t xml:space="preserve">  9  10  11  12  13  14  15</w:t>
+            </w:r>
+            <w:r>
+              <w:rPr>
+                <w:rFonts w:ascii="Courier" w:eastAsia="Courier" w:hAnsi="Courier" w:cs="Courier"/>
+                <w:sz w:val="18"/>
+                <w:szCs w:val="18"/>
+              </w:rPr>
+              <w:br/>
+              <w:t xml:space="preserve"> 16  17  18  19  20  21  22</w:t>
+            </w:r>
+            <w:r>
+              <w:rPr>
+                <w:rFonts w:ascii="Courier" w:eastAsia="Courier" w:hAnsi="Courier" w:cs="Courier"/>
+                <w:sz w:val="18"/>
+                <w:szCs w:val="18"/>
+              </w:rPr>
+              <w:br/>
+              <w:t xml:space="preserve"> 23  24  25  26  27  28  29</w:t>
+            </w:r>
+            <w:r>
+              <w:rPr>
+                <w:rFonts w:ascii="Courier" w:eastAsia="Courier" w:hAnsi="Courier" w:cs="Courier"/>
+                <w:sz w:val="18"/>
+                <w:szCs w:val="18"/>
+              </w:rPr>
+              <w:br/>
+              <w:t xml:space="preserve"> 30</w:t>
+            </w:r>
+          </w:p>
+        </w:tc>
+      </w:tr>
+      <w:tr>
+        <w:tblPrEx>
+          <w:shd w:val="clear" w:color="auto" w:fill="auto"/>
+        </w:tblPrEx>
+        <w:trPr>
+          <w:trHeight w:val="665"/>
+        </w:trPr>
+        <w:tc>
+          <w:tcPr>
+            <w:tcW w:w="4781" w:type="dxa"/>
+            <w:tcBorders>
+              <w:top w:val="single" w:sz="2" w:space="0" w:color="000000"/>
+              <w:left w:val="single" w:sz="2" w:space="0" w:color="000000"/>
+              <w:bottom w:val="single" w:sz="2" w:space="0" w:color="000000"/>
+              <w:right w:val="single" w:sz="4" w:space="0" w:color="000000"/>
+            </w:tcBorders>
+            <w:shd w:val="clear" w:color="auto" w:fill="E2E4E3"/>
+            <w:tcMar>
+              <w:top w:w="80" w:type="dxa"/>
+              <w:left w:w="80" w:type="dxa"/>
+              <w:bottom w:w="80" w:type="dxa"/>
+              <w:right w:w="80" w:type="dxa"/>
+            </w:tcMar>
+          </w:tcPr>
+          <w:p>
+            <w:pPr>
+              <w:pStyle w:val="Default"/>
             </w:pPr>
             <w:r>
               <w:rPr>
@@ -576,16 +2119,18 @@
                 <w:sz w:val="18"/>
                 <w:szCs w:val="18"/>
               </w:rPr>
-              <w:t>input</w:t>
-            </w:r>
-            <w:r>
-              <w:rPr>
-                <w:rFonts w:ascii="Courier" w:eastAsia="Courier" w:hAnsi="Courier" w:cs="Courier"/>
-                <w:sz w:val="18"/>
-                <w:szCs w:val="18"/>
-              </w:rPr>
-              <w:br/>
-            </w:r>
+              <w:t>Input</w:t>
+            </w:r>
+          </w:p>
+          <w:p>
+            <w:pPr>
+              <w:pStyle w:val="Default"/>
+              <w:rPr>
+                <w:rFonts w:ascii="Courier" w:eastAsia="Courier" w:hAnsi="Courier" w:cs="Courier"/>
+                <w:sz w:val="18"/>
+                <w:szCs w:val="18"/>
+              </w:rPr>
+            </w:pPr>
             <w:r>
               <w:rPr>
                 <w:rFonts w:ascii="Courier" w:hAnsi="Courier"/>
@@ -602,6 +2147,10 @@
       <w:pPr>
         <w:pStyle w:val="Body"/>
       </w:pPr>
+    </w:p>
+    <w:p>
+      <w:bookmarkStart w:id="0" w:name="_GoBack"/>
+      <w:bookmarkEnd w:id="0"/>
     </w:p>
     <w:sectPr>
       <w:headerReference w:type="default" r:id="rId7"/>
@@ -927,8 +2476,8 @@
   </w:docDefaults>
   <w:latentStyles w:defLockedState="0" w:defUIPriority="99" w:defSemiHidden="0" w:defUnhideWhenUsed="0" w:defQFormat="0" w:count="382">
     <w:lsdException w:name="Normal" w:uiPriority="0" w:qFormat="1"/>
-    <w:lsdException w:name="heading 1" w:uiPriority="9" w:qFormat="1"/>
-    <w:lsdException w:name="heading 2" w:semiHidden="1" w:uiPriority="9" w:unhideWhenUsed="1" w:qFormat="1"/>
+    <w:lsdException w:name="heading 1" w:uiPriority="0" w:qFormat="1"/>
+    <w:lsdException w:name="heading 2" w:semiHidden="1" w:uiPriority="0" w:unhideWhenUsed="1" w:qFormat="1"/>
     <w:lsdException w:name="heading 3" w:semiHidden="1" w:uiPriority="9" w:unhideWhenUsed="1" w:qFormat="1"/>
     <w:lsdException w:name="heading 4" w:semiHidden="1" w:uiPriority="9" w:unhideWhenUsed="1" w:qFormat="1"/>
     <w:lsdException w:name="heading 5" w:semiHidden="1" w:uiPriority="9" w:unhideWhenUsed="1" w:qFormat="1"/>
@@ -1319,6 +2868,7 @@
   <w:style w:type="paragraph" w:styleId="Heading1">
     <w:name w:val="heading 1"/>
     <w:next w:val="Body"/>
+    <w:link w:val="Heading1Char"/>
     <w:pPr>
       <w:keepNext/>
       <w:outlineLvl w:val="0"/>
@@ -1335,6 +2885,7 @@
   <w:style w:type="paragraph" w:styleId="Heading2">
     <w:name w:val="heading 2"/>
     <w:next w:val="Body"/>
+    <w:link w:val="Heading2Char"/>
     <w:pPr>
       <w:keepNext/>
       <w:outlineLvl w:val="1"/>
@@ -1397,6 +2948,34 @@
       <w:color w:val="000000"/>
       <w:sz w:val="22"/>
       <w:szCs w:val="22"/>
+    </w:rPr>
+  </w:style>
+  <w:style w:type="character" w:customStyle="1" w:styleId="Heading1Char">
+    <w:name w:val="Heading 1 Char"/>
+    <w:basedOn w:val="DefaultParagraphFont"/>
+    <w:link w:val="Heading1"/>
+    <w:rsid w:val="00F610DC"/>
+    <w:rPr>
+      <w:rFonts w:ascii="Helvetica" w:hAnsi="Helvetica" w:cs="Arial Unicode MS"/>
+      <w:b/>
+      <w:bCs/>
+      <w:color w:val="000000"/>
+      <w:sz w:val="36"/>
+      <w:szCs w:val="36"/>
+    </w:rPr>
+  </w:style>
+  <w:style w:type="character" w:customStyle="1" w:styleId="Heading2Char">
+    <w:name w:val="Heading 2 Char"/>
+    <w:basedOn w:val="DefaultParagraphFont"/>
+    <w:link w:val="Heading2"/>
+    <w:rsid w:val="00F610DC"/>
+    <w:rPr>
+      <w:rFonts w:ascii="Helvetica" w:eastAsia="Helvetica" w:hAnsi="Helvetica" w:cs="Helvetica"/>
+      <w:b/>
+      <w:bCs/>
+      <w:color w:val="000000"/>
+      <w:sz w:val="32"/>
+      <w:szCs w:val="32"/>
     </w:rPr>
   </w:style>
 </w:styles>

</xml_diff>